<commit_message>
Removed City field from User entity
Removed City field from User entity
</commit_message>
<xml_diff>
--- a/Drafts/Keith/team103_p2_updatedEER.docx
+++ b/Drafts/Keith/team103_p2_updatedEER.docx
@@ -19,9 +19,9 @@
           <w:szCs w:val="28"/>
         </w:rPr>
         <w:drawing>
-          <wp:inline distT="0" distB="0" distL="0" distR="0" wp14:anchorId="7FD00F6A" wp14:editId="2E15E207">
-            <wp:extent cx="8042275" cy="5943371"/>
-            <wp:effectExtent l="0" t="0" r="0" b="635"/>
+          <wp:inline distT="0" distB="0" distL="0" distR="0" wp14:anchorId="7FD00F6A" wp14:editId="7FB6C835">
+            <wp:extent cx="8115300" cy="5953760"/>
+            <wp:effectExtent l="0" t="0" r="0" b="8890"/>
             <wp:docPr id="4" name="Picture 4"/>
             <wp:cNvGraphicFramePr>
               <a:graphicFrameLocks xmlns:a="http://schemas.openxmlformats.org/drawingml/2006/main" noChangeAspect="1"/>
@@ -50,7 +50,7 @@
                   <pic:spPr bwMode="auto">
                     <a:xfrm>
                       <a:off x="0" y="0"/>
-                      <a:ext cx="8056881" cy="5954165"/>
+                      <a:ext cx="8115856" cy="5954168"/>
                     </a:xfrm>
                     <a:prstGeom prst="rect">
                       <a:avLst/>

</xml_diff>

<commit_message>
Updated Platform entity and relationships
</commit_message>
<xml_diff>
--- a/Drafts/Keith/team103_p2_updatedEER.docx
+++ b/Drafts/Keith/team103_p2_updatedEER.docx
@@ -19,8 +19,8 @@
           <w:szCs w:val="28"/>
         </w:rPr>
         <w:drawing>
-          <wp:inline distT="0" distB="0" distL="0" distR="0" wp14:anchorId="7FD00F6A" wp14:editId="7FB6C835">
-            <wp:extent cx="8115300" cy="5953760"/>
+          <wp:inline distT="0" distB="0" distL="0" distR="0" wp14:anchorId="7FD00F6A" wp14:editId="775174B7">
+            <wp:extent cx="8382817" cy="5953760"/>
             <wp:effectExtent l="0" t="0" r="0" b="8890"/>
             <wp:docPr id="4" name="Picture 4"/>
             <wp:cNvGraphicFramePr>
@@ -50,7 +50,7 @@
                   <pic:spPr bwMode="auto">
                     <a:xfrm>
                       <a:off x="0" y="0"/>
-                      <a:ext cx="8115856" cy="5954168"/>
+                      <a:ext cx="8388499" cy="5957796"/>
                     </a:xfrm>
                     <a:prstGeom prst="rect">
                       <a:avLst/>
@@ -75,12 +75,8 @@
       </w:r>
     </w:p>
     <w:sectPr>
-      <w:headerReference w:type="even" r:id="rId7"/>
-      <w:headerReference w:type="default" r:id="rId8"/>
-      <w:footerReference w:type="even" r:id="rId9"/>
-      <w:footerReference w:type="default" r:id="rId10"/>
-      <w:headerReference w:type="first" r:id="rId11"/>
-      <w:footerReference w:type="first" r:id="rId12"/>
+      <w:headerReference w:type="default" r:id="rId7"/>
+      <w:footerReference w:type="default" r:id="rId8"/>
       <w:pgSz w:w="15840" w:h="12240" w:orient="landscape"/>
       <w:pgMar w:top="1440" w:right="1440" w:bottom="1440" w:left="1440" w:header="720" w:footer="720" w:gutter="0"/>
       <w:cols w:space="720"/>
@@ -120,16 +116,6 @@
   <w:p>
     <w:pPr>
       <w:pStyle w:val="Footer"/>
-    </w:pPr>
-  </w:p>
-</w:ftr>
-</file>
-
-<file path=word/footer2.xml><?xml version="1.0" encoding="utf-8"?>
-<w:ftr xmlns:wpc="http://schemas.microsoft.com/office/word/2010/wordprocessingCanvas" xmlns:cx="http://schemas.microsoft.com/office/drawing/2014/chartex" xmlns:cx1="http://schemas.microsoft.com/office/drawing/2015/9/8/chartex" xmlns:cx2="http://schemas.microsoft.com/office/drawing/2015/10/21/chartex" xmlns:cx3="http://schemas.microsoft.com/office/drawing/2016/5/9/chartex" xmlns:cx4="http://schemas.microsoft.com/office/drawing/2016/5/10/chartex" xmlns:cx5="http://schemas.microsoft.com/office/drawing/2016/5/11/chartex" xmlns:cx6="http://schemas.microsoft.com/office/drawing/2016/5/12/chartex" xmlns:cx7="http://schemas.microsoft.com/office/drawing/2016/5/13/chartex" xmlns:cx8="http://schemas.microsoft.com/office/drawing/2016/5/14/chartex" xmlns:mc="http://schemas.openxmlformats.org/markup-compatibility/2006" xmlns:aink="http://schemas.microsoft.com/office/drawing/2016/ink" xmlns:am3d="http://schemas.microsoft.com/office/drawing/2017/model3d" xmlns:o="urn:schemas-microsoft-com:office:office" xmlns:r="http://schemas.openxmlformats.org/officeDocument/2006/relationships" xmlns:m="http://schemas.openxmlformats.org/officeDocument/2006/math" xmlns:v="urn:schemas-microsoft-com:vml" xmlns:wp14="http://schemas.microsoft.com/office/word/2010/wordprocessingDrawing" xmlns:wp="http://schemas.openxmlformats.org/drawingml/2006/wordprocessingDrawing" xmlns:w10="urn:schemas-microsoft-com:office:word" xmlns:w="http://schemas.openxmlformats.org/wordprocessingml/2006/main" xmlns:w14="http://schemas.microsoft.com/office/word/2010/wordml" xmlns:w15="http://schemas.microsoft.com/office/word/2012/wordml" xmlns:w16cex="http://schemas.microsoft.com/office/word/2018/wordml/cex" xmlns:w16cid="http://schemas.microsoft.com/office/word/2016/wordml/cid" xmlns:w16="http://schemas.microsoft.com/office/word/2018/wordml" xmlns:w16sdtdh="http://schemas.microsoft.com/office/word/2020/wordml/sdtdatahash" xmlns:w16se="http://schemas.microsoft.com/office/word/2015/wordml/symex" xmlns:wpg="http://schemas.microsoft.com/office/word/2010/wordprocessingGroup" xmlns:wpi="http://schemas.microsoft.com/office/word/2010/wordprocessingInk" xmlns:wne="http://schemas.microsoft.com/office/word/2006/wordml" xmlns:wps="http://schemas.microsoft.com/office/word/2010/wordprocessingShape" mc:Ignorable="w14 w15 w16se w16cid w16 w16cex w16sdtdh wp14">
-  <w:p>
-    <w:pPr>
-      <w:pStyle w:val="Footer"/>
       <w:jc w:val="right"/>
       <w:rPr>
         <w:sz w:val="28"/>
@@ -173,7 +159,7 @@
         <w:sz w:val="28"/>
         <w:szCs w:val="28"/>
       </w:rPr>
-      <w:t>8</w:t>
+      <w:t>9</w:t>
     </w:r>
     <w:r>
       <w:rPr>
@@ -182,16 +168,6 @@
       </w:rPr>
       <w:t>/2022</w:t>
     </w:r>
-  </w:p>
-</w:ftr>
-</file>
-
-<file path=word/footer3.xml><?xml version="1.0" encoding="utf-8"?>
-<w:ftr xmlns:wpc="http://schemas.microsoft.com/office/word/2010/wordprocessingCanvas" xmlns:cx="http://schemas.microsoft.com/office/drawing/2014/chartex" xmlns:cx1="http://schemas.microsoft.com/office/drawing/2015/9/8/chartex" xmlns:cx2="http://schemas.microsoft.com/office/drawing/2015/10/21/chartex" xmlns:cx3="http://schemas.microsoft.com/office/drawing/2016/5/9/chartex" xmlns:cx4="http://schemas.microsoft.com/office/drawing/2016/5/10/chartex" xmlns:cx5="http://schemas.microsoft.com/office/drawing/2016/5/11/chartex" xmlns:cx6="http://schemas.microsoft.com/office/drawing/2016/5/12/chartex" xmlns:cx7="http://schemas.microsoft.com/office/drawing/2016/5/13/chartex" xmlns:cx8="http://schemas.microsoft.com/office/drawing/2016/5/14/chartex" xmlns:mc="http://schemas.openxmlformats.org/markup-compatibility/2006" xmlns:aink="http://schemas.microsoft.com/office/drawing/2016/ink" xmlns:am3d="http://schemas.microsoft.com/office/drawing/2017/model3d" xmlns:o="urn:schemas-microsoft-com:office:office" xmlns:r="http://schemas.openxmlformats.org/officeDocument/2006/relationships" xmlns:m="http://schemas.openxmlformats.org/officeDocument/2006/math" xmlns:v="urn:schemas-microsoft-com:vml" xmlns:wp14="http://schemas.microsoft.com/office/word/2010/wordprocessingDrawing" xmlns:wp="http://schemas.openxmlformats.org/drawingml/2006/wordprocessingDrawing" xmlns:w10="urn:schemas-microsoft-com:office:word" xmlns:w="http://schemas.openxmlformats.org/wordprocessingml/2006/main" xmlns:w14="http://schemas.microsoft.com/office/word/2010/wordml" xmlns:w15="http://schemas.microsoft.com/office/word/2012/wordml" xmlns:w16cex="http://schemas.microsoft.com/office/word/2018/wordml/cex" xmlns:w16cid="http://schemas.microsoft.com/office/word/2016/wordml/cid" xmlns:w16="http://schemas.microsoft.com/office/word/2018/wordml" xmlns:w16sdtdh="http://schemas.microsoft.com/office/word/2020/wordml/sdtdatahash" xmlns:w16se="http://schemas.microsoft.com/office/word/2015/wordml/symex" xmlns:wpg="http://schemas.microsoft.com/office/word/2010/wordprocessingGroup" xmlns:wpi="http://schemas.microsoft.com/office/word/2010/wordprocessingInk" xmlns:wne="http://schemas.microsoft.com/office/word/2006/wordml" xmlns:wps="http://schemas.microsoft.com/office/word/2010/wordprocessingShape" mc:Ignorable="w14 w15 w16se w16cid w16 w16cex w16sdtdh wp14">
-  <w:p>
-    <w:pPr>
-      <w:pStyle w:val="Footer"/>
-    </w:pPr>
   </w:p>
 </w:ftr>
 </file>
@@ -225,16 +201,6 @@
 <w:hdr xmlns:wpc="http://schemas.microsoft.com/office/word/2010/wordprocessingCanvas" xmlns:cx="http://schemas.microsoft.com/office/drawing/2014/chartex" xmlns:cx1="http://schemas.microsoft.com/office/drawing/2015/9/8/chartex" xmlns:cx2="http://schemas.microsoft.com/office/drawing/2015/10/21/chartex" xmlns:cx3="http://schemas.microsoft.com/office/drawing/2016/5/9/chartex" xmlns:cx4="http://schemas.microsoft.com/office/drawing/2016/5/10/chartex" xmlns:cx5="http://schemas.microsoft.com/office/drawing/2016/5/11/chartex" xmlns:cx6="http://schemas.microsoft.com/office/drawing/2016/5/12/chartex" xmlns:cx7="http://schemas.microsoft.com/office/drawing/2016/5/13/chartex" xmlns:cx8="http://schemas.microsoft.com/office/drawing/2016/5/14/chartex" xmlns:mc="http://schemas.openxmlformats.org/markup-compatibility/2006" xmlns:aink="http://schemas.microsoft.com/office/drawing/2016/ink" xmlns:am3d="http://schemas.microsoft.com/office/drawing/2017/model3d" xmlns:o="urn:schemas-microsoft-com:office:office" xmlns:r="http://schemas.openxmlformats.org/officeDocument/2006/relationships" xmlns:m="http://schemas.openxmlformats.org/officeDocument/2006/math" xmlns:v="urn:schemas-microsoft-com:vml" xmlns:wp14="http://schemas.microsoft.com/office/word/2010/wordprocessingDrawing" xmlns:wp="http://schemas.openxmlformats.org/drawingml/2006/wordprocessingDrawing" xmlns:w10="urn:schemas-microsoft-com:office:word" xmlns:w="http://schemas.openxmlformats.org/wordprocessingml/2006/main" xmlns:w14="http://schemas.microsoft.com/office/word/2010/wordml" xmlns:w15="http://schemas.microsoft.com/office/word/2012/wordml" xmlns:w16cex="http://schemas.microsoft.com/office/word/2018/wordml/cex" xmlns:w16cid="http://schemas.microsoft.com/office/word/2016/wordml/cid" xmlns:w16="http://schemas.microsoft.com/office/word/2018/wordml" xmlns:w16sdtdh="http://schemas.microsoft.com/office/word/2020/wordml/sdtdatahash" xmlns:w16se="http://schemas.microsoft.com/office/word/2015/wordml/symex" xmlns:wpg="http://schemas.microsoft.com/office/word/2010/wordprocessingGroup" xmlns:wpi="http://schemas.microsoft.com/office/word/2010/wordprocessingInk" xmlns:wne="http://schemas.microsoft.com/office/word/2006/wordml" xmlns:wps="http://schemas.microsoft.com/office/word/2010/wordprocessingShape" mc:Ignorable="w14 w15 w16se w16cid w16 w16cex w16sdtdh wp14">
   <w:p>
     <w:pPr>
-      <w:pStyle w:val="Header"/>
-    </w:pPr>
-  </w:p>
-</w:hdr>
-</file>
-
-<file path=word/header2.xml><?xml version="1.0" encoding="utf-8"?>
-<w:hdr xmlns:wpc="http://schemas.microsoft.com/office/word/2010/wordprocessingCanvas" xmlns:cx="http://schemas.microsoft.com/office/drawing/2014/chartex" xmlns:cx1="http://schemas.microsoft.com/office/drawing/2015/9/8/chartex" xmlns:cx2="http://schemas.microsoft.com/office/drawing/2015/10/21/chartex" xmlns:cx3="http://schemas.microsoft.com/office/drawing/2016/5/9/chartex" xmlns:cx4="http://schemas.microsoft.com/office/drawing/2016/5/10/chartex" xmlns:cx5="http://schemas.microsoft.com/office/drawing/2016/5/11/chartex" xmlns:cx6="http://schemas.microsoft.com/office/drawing/2016/5/12/chartex" xmlns:cx7="http://schemas.microsoft.com/office/drawing/2016/5/13/chartex" xmlns:cx8="http://schemas.microsoft.com/office/drawing/2016/5/14/chartex" xmlns:mc="http://schemas.openxmlformats.org/markup-compatibility/2006" xmlns:aink="http://schemas.microsoft.com/office/drawing/2016/ink" xmlns:am3d="http://schemas.microsoft.com/office/drawing/2017/model3d" xmlns:o="urn:schemas-microsoft-com:office:office" xmlns:r="http://schemas.openxmlformats.org/officeDocument/2006/relationships" xmlns:m="http://schemas.openxmlformats.org/officeDocument/2006/math" xmlns:v="urn:schemas-microsoft-com:vml" xmlns:wp14="http://schemas.microsoft.com/office/word/2010/wordprocessingDrawing" xmlns:wp="http://schemas.openxmlformats.org/drawingml/2006/wordprocessingDrawing" xmlns:w10="urn:schemas-microsoft-com:office:word" xmlns:w="http://schemas.openxmlformats.org/wordprocessingml/2006/main" xmlns:w14="http://schemas.microsoft.com/office/word/2010/wordml" xmlns:w15="http://schemas.microsoft.com/office/word/2012/wordml" xmlns:w16cex="http://schemas.microsoft.com/office/word/2018/wordml/cex" xmlns:w16cid="http://schemas.microsoft.com/office/word/2016/wordml/cid" xmlns:w16="http://schemas.microsoft.com/office/word/2018/wordml" xmlns:w16sdtdh="http://schemas.microsoft.com/office/word/2020/wordml/sdtdatahash" xmlns:w16se="http://schemas.microsoft.com/office/word/2015/wordml/symex" xmlns:wpg="http://schemas.microsoft.com/office/word/2010/wordprocessingGroup" xmlns:wpi="http://schemas.microsoft.com/office/word/2010/wordprocessingInk" xmlns:wne="http://schemas.microsoft.com/office/word/2006/wordml" xmlns:wps="http://schemas.microsoft.com/office/word/2010/wordprocessingShape" mc:Ignorable="w14 w15 w16se w16cid w16 w16cex w16sdtdh wp14">
-  <w:p>
-    <w:pPr>
       <w:jc w:val="center"/>
       <w:rPr>
         <w:b/>
@@ -295,16 +261,6 @@
       </w:rPr>
       <w:t>Team 103</w:t>
     </w:r>
-  </w:p>
-</w:hdr>
-</file>
-
-<file path=word/header3.xml><?xml version="1.0" encoding="utf-8"?>
-<w:hdr xmlns:wpc="http://schemas.microsoft.com/office/word/2010/wordprocessingCanvas" xmlns:cx="http://schemas.microsoft.com/office/drawing/2014/chartex" xmlns:cx1="http://schemas.microsoft.com/office/drawing/2015/9/8/chartex" xmlns:cx2="http://schemas.microsoft.com/office/drawing/2015/10/21/chartex" xmlns:cx3="http://schemas.microsoft.com/office/drawing/2016/5/9/chartex" xmlns:cx4="http://schemas.microsoft.com/office/drawing/2016/5/10/chartex" xmlns:cx5="http://schemas.microsoft.com/office/drawing/2016/5/11/chartex" xmlns:cx6="http://schemas.microsoft.com/office/drawing/2016/5/12/chartex" xmlns:cx7="http://schemas.microsoft.com/office/drawing/2016/5/13/chartex" xmlns:cx8="http://schemas.microsoft.com/office/drawing/2016/5/14/chartex" xmlns:mc="http://schemas.openxmlformats.org/markup-compatibility/2006" xmlns:aink="http://schemas.microsoft.com/office/drawing/2016/ink" xmlns:am3d="http://schemas.microsoft.com/office/drawing/2017/model3d" xmlns:o="urn:schemas-microsoft-com:office:office" xmlns:r="http://schemas.openxmlformats.org/officeDocument/2006/relationships" xmlns:m="http://schemas.openxmlformats.org/officeDocument/2006/math" xmlns:v="urn:schemas-microsoft-com:vml" xmlns:wp14="http://schemas.microsoft.com/office/word/2010/wordprocessingDrawing" xmlns:wp="http://schemas.openxmlformats.org/drawingml/2006/wordprocessingDrawing" xmlns:w10="urn:schemas-microsoft-com:office:word" xmlns:w="http://schemas.openxmlformats.org/wordprocessingml/2006/main" xmlns:w14="http://schemas.microsoft.com/office/word/2010/wordml" xmlns:w15="http://schemas.microsoft.com/office/word/2012/wordml" xmlns:w16cex="http://schemas.microsoft.com/office/word/2018/wordml/cex" xmlns:w16cid="http://schemas.microsoft.com/office/word/2016/wordml/cid" xmlns:w16="http://schemas.microsoft.com/office/word/2018/wordml" xmlns:w16sdtdh="http://schemas.microsoft.com/office/word/2020/wordml/sdtdatahash" xmlns:w16se="http://schemas.microsoft.com/office/word/2015/wordml/symex" xmlns:wpg="http://schemas.microsoft.com/office/word/2010/wordprocessingGroup" xmlns:wpi="http://schemas.microsoft.com/office/word/2010/wordprocessingInk" xmlns:wne="http://schemas.microsoft.com/office/word/2006/wordml" xmlns:wps="http://schemas.microsoft.com/office/word/2010/wordprocessingShape" mc:Ignorable="w14 w15 w16se w16cid w16 w16cex w16sdtdh wp14">
-  <w:p>
-    <w:pPr>
-      <w:pStyle w:val="Header"/>
-    </w:pPr>
   </w:p>
 </w:hdr>
 </file>

</xml_diff>

<commit_message>
Refactored Name to PlatformName in Platform entity
</commit_message>
<xml_diff>
--- a/Drafts/Keith/team103_p2_updatedEER.docx
+++ b/Drafts/Keith/team103_p2_updatedEER.docx
@@ -19,9 +19,9 @@
           <w:szCs w:val="28"/>
         </w:rPr>
         <w:drawing>
-          <wp:inline distT="0" distB="0" distL="0" distR="0" wp14:anchorId="7FD00F6A" wp14:editId="775174B7">
-            <wp:extent cx="8382817" cy="5953760"/>
-            <wp:effectExtent l="0" t="0" r="0" b="8890"/>
+          <wp:inline distT="0" distB="0" distL="0" distR="0" wp14:anchorId="7FD00F6A" wp14:editId="2373FA16">
+            <wp:extent cx="8486775" cy="5957570"/>
+            <wp:effectExtent l="0" t="0" r="9525" b="5080"/>
             <wp:docPr id="4" name="Picture 4"/>
             <wp:cNvGraphicFramePr>
               <a:graphicFrameLocks xmlns:a="http://schemas.openxmlformats.org/drawingml/2006/main" noChangeAspect="1"/>
@@ -50,7 +50,7 @@
                   <pic:spPr bwMode="auto">
                     <a:xfrm>
                       <a:off x="0" y="0"/>
-                      <a:ext cx="8388499" cy="5957796"/>
+                      <a:ext cx="8487100" cy="5957798"/>
                     </a:xfrm>
                     <a:prstGeom prst="rect">
                       <a:avLst/>
@@ -152,14 +152,14 @@
         <w:sz w:val="28"/>
         <w:szCs w:val="28"/>
       </w:rPr>
-      <w:t>/1</w:t>
-    </w:r>
-    <w:r>
-      <w:rPr>
-        <w:sz w:val="28"/>
-        <w:szCs w:val="28"/>
-      </w:rPr>
-      <w:t>9</w:t>
+      <w:t>/</w:t>
+    </w:r>
+    <w:r>
+      <w:rPr>
+        <w:sz w:val="28"/>
+        <w:szCs w:val="28"/>
+      </w:rPr>
+      <w:t>20</w:t>
     </w:r>
     <w:r>
       <w:rPr>

</xml_diff>